<commit_message>
latest version - moving to backups
</commit_message>
<xml_diff>
--- a/paper-telkomnika/first.docx
+++ b/paper-telkomnika/first.docx
@@ -39,7 +39,7 @@
           <w:bCs/>
           <w:lang w:val="id-ID"/>
         </w:rPr>
-        <w:t>Ronauli Sidabukke, Rully Soelaiman, Rizky Januar Akbar</w:t>
+        <w:t>Rully Soelaiman, Rizky Januar Akbar</w:t>
       </w:r>
     </w:p>
     <w:p>
@@ -108,7 +108,7 @@
         <w:rPr>
           <w:rFonts w:ascii="Arial" w:hAnsi="Arial" w:cs="Arial"/>
         </w:rPr>
-        <w:t>sidabukke.ronauli13@mhs.if.its.ac.id, rully@is.its.ac.id, rizky@if.its.ac.id</w:t>
+        <w:t>rully@is.its.ac.id, rizky@if.its.ac.id</w:t>
       </w:r>
     </w:p>
     <w:p>
@@ -219,7 +219,7 @@
           <w:iCs/>
           <w:color w:val="000000"/>
         </w:rPr>
-        <w:t>In addition, the author also analyzes e-commerce applications commonly used in Indonesia both user experience and flow of transactions, and add some features to better suit the general online buying transactions in Indonesia.</w:t>
+        <w:t>In addition, the author also analyzes e-commerce applications commonly used in Indonesia both user experience and flow of transactions, and add some features to better suit the general online b</w:t>
       </w:r>
       <w:r>
         <w:rPr>
@@ -228,8 +228,10 @@
           <w:iCs/>
           <w:color w:val="000000"/>
         </w:rPr>
-        <w:t>.</w:t>
-      </w:r>
+        <w:t>uying transactions in Indonesia.</w:t>
+      </w:r>
+      <w:bookmarkStart w:id="0" w:name="_GoBack"/>
+      <w:bookmarkEnd w:id="0"/>
     </w:p>
     <w:p>
       <w:pPr>
@@ -419,82 +421,88 @@
           <w:bCs/>
           <w:lang w:val="id-ID"/>
         </w:rPr>
+        <w:t xml:space="preserve">2. </w:t>
+      </w:r>
+      <w:r>
+        <w:rPr>
+          <w:rFonts w:ascii="Arial" w:hAnsi="Arial" w:cs="Arial"/>
+          <w:b/>
+          <w:bCs/>
+          <w:lang w:val="id-ID"/>
+        </w:rPr>
+        <w:t>Research Method</w:t>
+      </w:r>
+    </w:p>
+    <w:p>
+      <w:pPr>
+        <w:jc w:val="both"/>
+        <w:rPr>
+          <w:rFonts w:ascii="Arial" w:hAnsi="Arial" w:cs="Arial"/>
+          <w:lang w:val="id-ID"/>
+        </w:rPr>
+      </w:pPr>
+      <w:r>
+        <w:rPr>
+          <w:rFonts w:ascii="Arial" w:hAnsi="Arial" w:cs="Arial"/>
+          <w:bCs/>
+          <w:lang w:val="id-ID"/>
+        </w:rPr>
+        <w:tab/>
+        <w:t>This research is conducted by reviewing journals related to e-commerce and strategy. In addition, this research is also combined with previous</w:t>
+      </w:r>
+      <w:r>
+        <w:rPr>
+          <w:rFonts w:ascii="Arial" w:hAnsi="Arial" w:cs="Arial"/>
+          <w:bCs/>
+          <w:lang w:val="id-ID"/>
+        </w:rPr>
+        <w:t xml:space="preserve"> application build experience w</w:t>
+      </w:r>
+      <w:r>
+        <w:rPr>
+          <w:rFonts w:ascii="Arial" w:hAnsi="Arial" w:cs="Arial"/>
+          <w:bCs/>
+          <w:lang w:val="id-ID"/>
+        </w:rPr>
+        <w:t xml:space="preserve">ith agile and incremental methods. </w:t>
+      </w:r>
+    </w:p>
+    <w:p>
+      <w:pPr>
+        <w:rPr>
+          <w:rFonts w:ascii="Arial" w:hAnsi="Arial" w:cs="Arial"/>
+          <w:b/>
+          <w:bCs/>
+          <w:lang w:val="id-ID"/>
+        </w:rPr>
+      </w:pPr>
+      <w:r>
+        <w:rPr>
+          <w:rFonts w:ascii="Arial" w:hAnsi="Arial" w:cs="Arial"/>
+          <w:b/>
+          <w:bCs/>
+          <w:lang w:val="id-ID"/>
+        </w:rPr>
+        <w:br w:type="page"/>
+      </w:r>
+    </w:p>
+    <w:p>
+      <w:pPr>
+        <w:rPr>
+          <w:rFonts w:ascii="Arial" w:hAnsi="Arial" w:cs="Arial"/>
+          <w:b/>
+          <w:bCs/>
+          <w:lang w:val="id-ID"/>
+        </w:rPr>
+      </w:pPr>
+      <w:r>
+        <w:rPr>
+          <w:rFonts w:ascii="Arial" w:hAnsi="Arial" w:cs="Arial"/>
+          <w:b/>
+          <w:bCs/>
+          <w:lang w:val="id-ID"/>
+        </w:rPr>
         <w:lastRenderedPageBreak/>
-        <w:t xml:space="preserve">2. </w:t>
-      </w:r>
-      <w:r>
-        <w:rPr>
-          <w:rFonts w:ascii="Arial" w:hAnsi="Arial" w:cs="Arial"/>
-          <w:b/>
-          <w:bCs/>
-          <w:lang w:val="id-ID"/>
-        </w:rPr>
-        <w:t>Research Method</w:t>
-      </w:r>
-    </w:p>
-    <w:p>
-      <w:pPr>
-        <w:jc w:val="both"/>
-        <w:rPr>
-          <w:rFonts w:ascii="Arial" w:hAnsi="Arial" w:cs="Arial"/>
-          <w:lang w:val="id-ID"/>
-        </w:rPr>
-      </w:pPr>
-      <w:r>
-        <w:rPr>
-          <w:rFonts w:ascii="Arial" w:hAnsi="Arial" w:cs="Arial"/>
-          <w:bCs/>
-          <w:lang w:val="id-ID"/>
-        </w:rPr>
-        <w:tab/>
-        <w:t>This research is conducted by reviewing jo</w:t>
-      </w:r>
-      <w:bookmarkStart w:id="0" w:name="_GoBack"/>
-      <w:bookmarkEnd w:id="0"/>
-      <w:r>
-        <w:rPr>
-          <w:rFonts w:ascii="Arial" w:hAnsi="Arial" w:cs="Arial"/>
-          <w:bCs/>
-          <w:lang w:val="id-ID"/>
-        </w:rPr>
-        <w:t xml:space="preserve">urnals related to e-commerce and strategy. In addition, this research is also combined with previous application build experience. With agile and incremental methods. </w:t>
-      </w:r>
-    </w:p>
-    <w:p>
-      <w:pPr>
-        <w:rPr>
-          <w:rFonts w:ascii="Arial" w:hAnsi="Arial" w:cs="Arial"/>
-          <w:b/>
-          <w:bCs/>
-          <w:lang w:val="id-ID"/>
-        </w:rPr>
-      </w:pPr>
-      <w:r>
-        <w:rPr>
-          <w:rFonts w:ascii="Arial" w:hAnsi="Arial" w:cs="Arial"/>
-          <w:b/>
-          <w:bCs/>
-          <w:lang w:val="id-ID"/>
-        </w:rPr>
-        <w:br w:type="page"/>
-      </w:r>
-    </w:p>
-    <w:p>
-      <w:pPr>
-        <w:rPr>
-          <w:rFonts w:ascii="Arial" w:hAnsi="Arial" w:cs="Arial"/>
-          <w:b/>
-          <w:bCs/>
-          <w:lang w:val="id-ID"/>
-        </w:rPr>
-      </w:pPr>
-      <w:r>
-        <w:rPr>
-          <w:rFonts w:ascii="Arial" w:hAnsi="Arial" w:cs="Arial"/>
-          <w:b/>
-          <w:bCs/>
-          <w:lang w:val="id-ID"/>
-        </w:rPr>
         <w:t>2</w:t>
       </w:r>
       <w:r>
@@ -594,14 +602,27 @@
                             <w:r>
                               <w:t xml:space="preserve">Figure </w:t>
                             </w:r>
-                            <w:fldSimple w:instr=" SEQ Figure \* ARABIC ">
-                              <w:r>
-                                <w:rPr>
-                                  <w:noProof/>
-                                </w:rPr>
-                                <w:t>1</w:t>
-                              </w:r>
-                            </w:fldSimple>
+                            <w:r>
+                              <w:fldChar w:fldCharType="begin"/>
+                            </w:r>
+                            <w:r>
+                              <w:instrText xml:space="preserve"> SEQ Figure \* ARABIC </w:instrText>
+                            </w:r>
+                            <w:r>
+                              <w:fldChar w:fldCharType="separate"/>
+                            </w:r>
+                            <w:r>
+                              <w:rPr>
+                                <w:noProof/>
+                              </w:rPr>
+                              <w:t>1</w:t>
+                            </w:r>
+                            <w:r>
+                              <w:rPr>
+                                <w:noProof/>
+                              </w:rPr>
+                              <w:fldChar w:fldCharType="end"/>
+                            </w:r>
                             <w:r>
                               <w:rPr>
                                 <w:lang w:val="id-ID"/>
@@ -901,7 +922,16 @@
           <w:bCs/>
           <w:lang w:val="id-ID"/>
         </w:rPr>
-        <w:t>Auction is one method of exchange of goods and services with different pricing methods with trade. Therefore, the auction is also included in the business category. What's interesting is that when businesses are bundled with technology or so-called e-commerce, things simply translate into a complex interactive system where the main purpose is to attract visitors / users to complete a transaction. It is certainly very crucial, important, and challenged to solve it.</w:t>
+        <w:t xml:space="preserve">Auction is one method of exchange of goods and services with different pricing methods with trade. Therefore, the auction is also included in the business category. What's interesting is that when businesses are bundled with technology or so-called e-commerce, things simply </w:t>
+      </w:r>
+      <w:r>
+        <w:rPr>
+          <w:rFonts w:ascii="Arial" w:hAnsi="Arial" w:cs="Arial"/>
+          <w:bCs/>
+          <w:lang w:val="id-ID"/>
+        </w:rPr>
+        <w:lastRenderedPageBreak/>
+        <w:t>translate into a complex interactive system where the main purpose is to attract visitors / users to complete a transaction. It is certainly very crucial, important, and challenged to solve it.</w:t>
       </w:r>
     </w:p>
     <w:p>
@@ -1411,14 +1441,27 @@
       <w:r>
         <w:t xml:space="preserve">Figure </w:t>
       </w:r>
-      <w:fldSimple w:instr=" SEQ Figure \* ARABIC ">
-        <w:r>
-          <w:rPr>
-            <w:noProof/>
-          </w:rPr>
-          <w:t>2</w:t>
-        </w:r>
-      </w:fldSimple>
+      <w:r>
+        <w:fldChar w:fldCharType="begin"/>
+      </w:r>
+      <w:r>
+        <w:instrText xml:space="preserve"> SEQ Figure \* ARABIC </w:instrText>
+      </w:r>
+      <w:r>
+        <w:fldChar w:fldCharType="separate"/>
+      </w:r>
+      <w:r>
+        <w:rPr>
+          <w:noProof/>
+        </w:rPr>
+        <w:t>2</w:t>
+      </w:r>
+      <w:r>
+        <w:rPr>
+          <w:noProof/>
+        </w:rPr>
+        <w:fldChar w:fldCharType="end"/>
+      </w:r>
       <w:r>
         <w:rPr>
           <w:lang w:val="id-ID"/>
@@ -1629,6 +1672,7 @@
           <w:noProof/>
           <w:lang w:val="id-ID" w:eastAsia="id-ID"/>
         </w:rPr>
+        <w:lastRenderedPageBreak/>
         <mc:AlternateContent>
           <mc:Choice Requires="wps">
             <w:drawing>
@@ -1693,14 +1737,27 @@
                             <w:r>
                               <w:t xml:space="preserve">Figure </w:t>
                             </w:r>
-                            <w:fldSimple w:instr=" SEQ Figure \* ARABIC ">
-                              <w:r>
-                                <w:rPr>
-                                  <w:noProof/>
-                                </w:rPr>
-                                <w:t>3</w:t>
-                              </w:r>
-                            </w:fldSimple>
+                            <w:r>
+                              <w:fldChar w:fldCharType="begin"/>
+                            </w:r>
+                            <w:r>
+                              <w:instrText xml:space="preserve"> SEQ Figure \* ARABIC </w:instrText>
+                            </w:r>
+                            <w:r>
+                              <w:fldChar w:fldCharType="separate"/>
+                            </w:r>
+                            <w:r>
+                              <w:rPr>
+                                <w:noProof/>
+                              </w:rPr>
+                              <w:t>3</w:t>
+                            </w:r>
+                            <w:r>
+                              <w:rPr>
+                                <w:noProof/>
+                              </w:rPr>
+                              <w:fldChar w:fldCharType="end"/>
+                            </w:r>
                             <w:r>
                               <w:rPr>
                                 <w:lang w:val="id-ID"/>
@@ -1753,7 +1810,13 @@
                         <w:rPr>
                           <w:lang w:val="id-ID"/>
                         </w:rPr>
-                        <w:t>. Application's Architecture Fundamentals</w:t>
+                        <w:t xml:space="preserve">. </w:t>
+                      </w:r>
+                      <w:r>
+                        <w:rPr>
+                          <w:lang w:val="id-ID"/>
+                        </w:rPr>
+                        <w:t>Application's Architecture Fundamentals</w:t>
                       </w:r>
                     </w:p>
                   </w:txbxContent>
@@ -1834,14 +1897,27 @@
                             <w:r>
                               <w:t xml:space="preserve">Figure </w:t>
                             </w:r>
-                            <w:fldSimple w:instr=" SEQ Figure \* ARABIC ">
-                              <w:r>
-                                <w:rPr>
-                                  <w:noProof/>
-                                </w:rPr>
-                                <w:t>4</w:t>
-                              </w:r>
-                            </w:fldSimple>
+                            <w:r>
+                              <w:fldChar w:fldCharType="begin"/>
+                            </w:r>
+                            <w:r>
+                              <w:instrText xml:space="preserve"> SEQ Figure \* ARABIC </w:instrText>
+                            </w:r>
+                            <w:r>
+                              <w:fldChar w:fldCharType="separate"/>
+                            </w:r>
+                            <w:r>
+                              <w:rPr>
+                                <w:noProof/>
+                              </w:rPr>
+                              <w:t>4</w:t>
+                            </w:r>
+                            <w:r>
+                              <w:rPr>
+                                <w:noProof/>
+                              </w:rPr>
+                              <w:fldChar w:fldCharType="end"/>
+                            </w:r>
                             <w:r>
                               <w:rPr>
                                 <w:lang w:val="id-ID"/>
@@ -1895,7 +1971,13 @@
                         <w:rPr>
                           <w:lang w:val="id-ID"/>
                         </w:rPr>
-                        <w:t>. Application Tiers</w:t>
+                        <w:t xml:space="preserve">. </w:t>
+                      </w:r>
+                      <w:r>
+                        <w:rPr>
+                          <w:lang w:val="id-ID"/>
+                        </w:rPr>
+                        <w:t>Application Tiers</w:t>
                       </w:r>
                     </w:p>
                   </w:txbxContent>
@@ -2240,14 +2322,27 @@
                             <w:r>
                               <w:t xml:space="preserve">Figure </w:t>
                             </w:r>
-                            <w:fldSimple w:instr=" SEQ Figure \* ARABIC ">
-                              <w:r>
-                                <w:rPr>
-                                  <w:noProof/>
-                                </w:rPr>
-                                <w:t>5</w:t>
-                              </w:r>
-                            </w:fldSimple>
+                            <w:r>
+                              <w:fldChar w:fldCharType="begin"/>
+                            </w:r>
+                            <w:r>
+                              <w:instrText xml:space="preserve"> SEQ Figure \* ARABIC </w:instrText>
+                            </w:r>
+                            <w:r>
+                              <w:fldChar w:fldCharType="separate"/>
+                            </w:r>
+                            <w:r>
+                              <w:rPr>
+                                <w:noProof/>
+                              </w:rPr>
+                              <w:t>5</w:t>
+                            </w:r>
+                            <w:r>
+                              <w:rPr>
+                                <w:noProof/>
+                              </w:rPr>
+                              <w:fldChar w:fldCharType="end"/>
+                            </w:r>
                             <w:r>
                               <w:rPr>
                                 <w:lang w:val="id-ID"/>
@@ -2464,6 +2559,7 @@
           <w:noProof/>
           <w:lang w:val="id-ID" w:eastAsia="id-ID"/>
         </w:rPr>
+        <w:lastRenderedPageBreak/>
         <mc:AlternateContent>
           <mc:Choice Requires="wps">
             <w:drawing>
@@ -2524,14 +2620,27 @@
                             <w:r>
                               <w:t xml:space="preserve">Figure </w:t>
                             </w:r>
-                            <w:fldSimple w:instr=" SEQ Figure \* ARABIC ">
-                              <w:r>
-                                <w:rPr>
-                                  <w:noProof/>
-                                </w:rPr>
-                                <w:t>6</w:t>
-                              </w:r>
-                            </w:fldSimple>
+                            <w:r>
+                              <w:fldChar w:fldCharType="begin"/>
+                            </w:r>
+                            <w:r>
+                              <w:instrText xml:space="preserve"> SEQ Figure \* ARABIC </w:instrText>
+                            </w:r>
+                            <w:r>
+                              <w:fldChar w:fldCharType="separate"/>
+                            </w:r>
+                            <w:r>
+                              <w:rPr>
+                                <w:noProof/>
+                              </w:rPr>
+                              <w:t>6</w:t>
+                            </w:r>
+                            <w:r>
+                              <w:rPr>
+                                <w:noProof/>
+                              </w:rPr>
+                              <w:fldChar w:fldCharType="end"/>
+                            </w:r>
                             <w:r>
                               <w:rPr>
                                 <w:lang w:val="id-ID"/>
@@ -2592,6 +2701,10 @@
         </mc:AlternateContent>
       </w:r>
       <w:r>
+        <w:rPr>
+          <w:noProof/>
+          <w:lang w:val="id-ID" w:eastAsia="id-ID"/>
+        </w:rPr>
         <w:drawing>
           <wp:anchor distT="0" distB="0" distL="114300" distR="114300" simplePos="0" relativeHeight="251435008" behindDoc="0" locked="0" layoutInCell="1" allowOverlap="1" wp14:anchorId="27F3C027" wp14:editId="4D1F5A1B">
             <wp:simplePos x="0" y="0"/>
@@ -2941,7 +3054,16 @@
           <w:bCs/>
           <w:lang w:val="id-ID"/>
         </w:rPr>
-        <w:t>This test was conducted on July 8, 2017 at Wonorejo Seed Garden, by arbitrarily selecting the respondents currently in the garden. Then, respondents were asked to use pre-existing apps (balelang.com) and this final application for a few minutes, and once considered sufficient, then the respondents filled out the questionnaire that had been given</w:t>
+        <w:t xml:space="preserve">This test was conducted on July 8, 2017 at Wonorejo Seed Garden, by arbitrarily selecting the respondents currently in the garden. Then, respondents were asked to use pre-existing apps (balelang.com) and this final application for a few minutes, and once considered sufficient, then </w:t>
+      </w:r>
+      <w:r>
+        <w:rPr>
+          <w:rFonts w:ascii="Arial" w:hAnsi="Arial" w:cs="Arial"/>
+          <w:bCs/>
+          <w:lang w:val="id-ID"/>
+        </w:rPr>
+        <w:lastRenderedPageBreak/>
+        <w:t>the respondents filled out the questionnaire that had been given</w:t>
       </w:r>
       <w:r>
         <w:rPr>
@@ -3284,14 +3406,27 @@
                             <w:r>
                               <w:t xml:space="preserve">Figure </w:t>
                             </w:r>
-                            <w:fldSimple w:instr=" SEQ Figure \* ARABIC ">
-                              <w:r>
-                                <w:rPr>
-                                  <w:noProof/>
-                                </w:rPr>
-                                <w:t>7</w:t>
-                              </w:r>
-                            </w:fldSimple>
+                            <w:r>
+                              <w:fldChar w:fldCharType="begin"/>
+                            </w:r>
+                            <w:r>
+                              <w:instrText xml:space="preserve"> SEQ Figure \* ARABIC </w:instrText>
+                            </w:r>
+                            <w:r>
+                              <w:fldChar w:fldCharType="separate"/>
+                            </w:r>
+                            <w:r>
+                              <w:rPr>
+                                <w:noProof/>
+                              </w:rPr>
+                              <w:t>7</w:t>
+                            </w:r>
+                            <w:r>
+                              <w:rPr>
+                                <w:noProof/>
+                              </w:rPr>
+                              <w:fldChar w:fldCharType="end"/>
+                            </w:r>
                             <w:r>
                               <w:rPr>
                                 <w:noProof/>
@@ -3354,6 +3489,10 @@
         </mc:AlternateContent>
       </w:r>
       <w:r>
+        <w:rPr>
+          <w:noProof/>
+          <w:lang w:val="id-ID" w:eastAsia="id-ID"/>
+        </w:rPr>
         <w:drawing>
           <wp:anchor distT="0" distB="0" distL="114300" distR="114300" simplePos="0" relativeHeight="251480064" behindDoc="0" locked="0" layoutInCell="1" allowOverlap="1" wp14:anchorId="1EFFAD6D" wp14:editId="51ACFFAB">
             <wp:simplePos x="0" y="0"/>
@@ -3471,6 +3610,7 @@
           <w:noProof/>
           <w:lang w:val="id-ID" w:eastAsia="id-ID"/>
         </w:rPr>
+        <w:lastRenderedPageBreak/>
         <mc:AlternateContent>
           <mc:Choice Requires="wps">
             <w:drawing>
@@ -3531,19 +3671,39 @@
                             <w:r>
                               <w:t xml:space="preserve">Figure </w:t>
                             </w:r>
-                            <w:fldSimple w:instr=" SEQ Figure \* ARABIC ">
-                              <w:r>
-                                <w:rPr>
-                                  <w:noProof/>
-                                </w:rPr>
-                                <w:t>8</w:t>
-                              </w:r>
-                            </w:fldSimple>
+                            <w:r>
+                              <w:fldChar w:fldCharType="begin"/>
+                            </w:r>
+                            <w:r>
+                              <w:instrText xml:space="preserve"> SEQ Figure \* ARABIC </w:instrText>
+                            </w:r>
+                            <w:r>
+                              <w:fldChar w:fldCharType="separate"/>
+                            </w:r>
+                            <w:r>
+                              <w:rPr>
+                                <w:noProof/>
+                              </w:rPr>
+                              <w:t>8</w:t>
+                            </w:r>
+                            <w:r>
+                              <w:rPr>
+                                <w:noProof/>
+                              </w:rPr>
+                              <w:fldChar w:fldCharType="end"/>
+                            </w:r>
                             <w:r>
                               <w:rPr>
                                 <w:lang w:val="id-ID"/>
                               </w:rPr>
-                              <w:t xml:space="preserve">Maintainability Assesment </w:t>
+                              <w:t xml:space="preserve">Maintainability </w:t>
+                            </w:r>
+                            <w:proofErr w:type="gramStart"/>
+                            <w:r>
+                              <w:rPr>
+                                <w:lang w:val="id-ID"/>
+                              </w:rPr>
+                              <w:t xml:space="preserve">Assesment </w:t>
                             </w:r>
                             <w:r>
                               <w:rPr>
@@ -3558,6 +3718,7 @@
                               </w:rPr>
                               <w:t>Result</w:t>
                             </w:r>
+                            <w:proofErr w:type="gramEnd"/>
                           </w:p>
                         </w:txbxContent>
                       </wps:txbx>
@@ -3600,7 +3761,14 @@
                         <w:rPr>
                           <w:lang w:val="id-ID"/>
                         </w:rPr>
-                        <w:t xml:space="preserve">Maintainability Assesment </w:t>
+                        <w:t xml:space="preserve">Maintainability </w:t>
+                      </w:r>
+                      <w:proofErr w:type="gramStart"/>
+                      <w:r>
+                        <w:rPr>
+                          <w:lang w:val="id-ID"/>
+                        </w:rPr>
+                        <w:t xml:space="preserve">Assesment </w:t>
                       </w:r>
                       <w:r>
                         <w:rPr>
@@ -3615,6 +3783,7 @@
                         </w:rPr>
                         <w:t>Result</w:t>
                       </w:r>
+                      <w:proofErr w:type="gramEnd"/>
                     </w:p>
                   </w:txbxContent>
                 </v:textbox>
@@ -3625,6 +3794,10 @@
         </mc:AlternateContent>
       </w:r>
       <w:r>
+        <w:rPr>
+          <w:noProof/>
+          <w:lang w:val="id-ID" w:eastAsia="id-ID"/>
+        </w:rPr>
         <w:drawing>
           <wp:anchor distT="0" distB="0" distL="114300" distR="114300" simplePos="0" relativeHeight="251437056" behindDoc="0" locked="0" layoutInCell="1" allowOverlap="1" wp14:anchorId="188ADB88" wp14:editId="2214AFB9">
             <wp:simplePos x="0" y="0"/>
@@ -3708,17 +3881,164 @@
           <w:bCs/>
           <w:lang w:val="id-ID"/>
         </w:rPr>
-        <w:t>3</w:t>
-      </w:r>
-      <w:r>
+        <w:t>3. Speed Testing</w:t>
+      </w:r>
+    </w:p>
+    <w:p>
+      <w:pPr>
+        <w:ind w:firstLine="720"/>
+        <w:rPr>
+          <w:rFonts w:ascii="Arial" w:hAnsi="Arial" w:cs="Arial"/>
+          <w:bCs/>
+          <w:lang w:val="id-ID"/>
+        </w:rPr>
+      </w:pPr>
+      <w:r>
+        <w:rPr>
+          <w:rFonts w:ascii="Arial" w:hAnsi="Arial" w:cs="Arial"/>
+          <w:bCs/>
+          <w:lang w:val="id-ID"/>
+        </w:rPr>
+        <w:t>The average results of the loading and request speeds of the system are as follows, in accordance with the segmentation that has been presented in the Speed Test section:</w:t>
+      </w:r>
+    </w:p>
+    <w:p>
+      <w:pPr>
+        <w:ind w:left="720"/>
+        <w:rPr>
+          <w:rFonts w:ascii="Arial" w:hAnsi="Arial" w:cs="Arial"/>
+          <w:bCs/>
+          <w:lang w:val="id-ID"/>
+        </w:rPr>
+      </w:pPr>
+      <w:r>
+        <w:rPr>
+          <w:rFonts w:ascii="Arial" w:hAnsi="Arial" w:cs="Arial"/>
+          <w:bCs/>
+          <w:lang w:val="id-ID"/>
+        </w:rPr>
+        <w:t>1. DOM Loading: 104.2 ms</w:t>
+      </w:r>
+    </w:p>
+    <w:p>
+      <w:pPr>
+        <w:ind w:left="720"/>
+        <w:rPr>
+          <w:rFonts w:ascii="Arial" w:hAnsi="Arial" w:cs="Arial"/>
+          <w:bCs/>
+          <w:lang w:val="id-ID"/>
+        </w:rPr>
+      </w:pPr>
+      <w:r>
+        <w:rPr>
+          <w:rFonts w:ascii="Arial" w:hAnsi="Arial" w:cs="Arial"/>
+          <w:bCs/>
+          <w:lang w:val="id-ID"/>
+        </w:rPr>
+        <w:t>2. Scripting: 914.6 ms</w:t>
+      </w:r>
+    </w:p>
+    <w:p>
+      <w:pPr>
+        <w:ind w:left="720"/>
+        <w:rPr>
+          <w:rFonts w:ascii="Arial" w:hAnsi="Arial" w:cs="Arial"/>
+          <w:bCs/>
+          <w:lang w:val="id-ID"/>
+        </w:rPr>
+      </w:pPr>
+      <w:r>
+        <w:rPr>
+          <w:rFonts w:ascii="Arial" w:hAnsi="Arial" w:cs="Arial"/>
+          <w:bCs/>
+          <w:lang w:val="id-ID"/>
+        </w:rPr>
+        <w:t>3. Rendering: 313.7 ms</w:t>
+      </w:r>
+    </w:p>
+    <w:p>
+      <w:pPr>
+        <w:jc w:val="both"/>
+        <w:rPr>
+          <w:rFonts w:ascii="Arial" w:hAnsi="Arial" w:cs="Arial"/>
+          <w:bCs/>
+          <w:lang w:val="id-ID"/>
+        </w:rPr>
+      </w:pPr>
+      <w:r>
+        <w:rPr>
+          <w:rFonts w:ascii="Arial" w:hAnsi="Arial" w:cs="Arial"/>
+          <w:bCs/>
+          <w:lang w:val="id-ID"/>
+        </w:rPr>
+        <w:t>Comparison visualization / comparison between the three segments can be seen in Figure 5.1.</w:t>
+      </w:r>
+      <w:r>
+        <w:rPr>
+          <w:rFonts w:ascii="Arial" w:hAnsi="Arial" w:cs="Arial"/>
+          <w:bCs/>
+          <w:lang w:val="id-ID"/>
+        </w:rPr>
+        <w:t xml:space="preserve"> </w:t>
+      </w:r>
+      <w:r>
+        <w:rPr>
+          <w:rFonts w:ascii="Arial" w:hAnsi="Arial" w:cs="Arial"/>
+          <w:bCs/>
+          <w:lang w:val="id-ID"/>
+        </w:rPr>
+        <w:t>Speed testing is done using Google Chrome Developer Tools, where for each use case is tested with loading time segmentation as follows a) Loading DOM b) Scripting c) Rendering. The overall average page loading is 3.2 seconds (over 6% of the target). To analyze by visu</w:t>
+      </w:r>
+      <w:r>
+        <w:rPr>
+          <w:rFonts w:ascii="Arial" w:hAnsi="Arial" w:cs="Arial"/>
+          <w:bCs/>
+          <w:lang w:val="id-ID"/>
+        </w:rPr>
+        <w:t>alizing each segment in Figure 9 and 10</w:t>
+      </w:r>
+      <w:r>
+        <w:rPr>
+          <w:rFonts w:ascii="Arial" w:hAnsi="Arial" w:cs="Arial"/>
+          <w:bCs/>
+          <w:lang w:val="id-ID"/>
+        </w:rPr>
+        <w:t>. Using the Light-house tool, scripting takes a very large time (almost 75-% loading time) for image loading, which turns out to be a common proble</w:t>
+      </w:r>
+      <w:r>
+        <w:rPr>
+          <w:rFonts w:ascii="Arial" w:hAnsi="Arial" w:cs="Arial"/>
+          <w:bCs/>
+          <w:lang w:val="id-ID"/>
+        </w:rPr>
+        <w:t xml:space="preserve">m on e-commerce websites, </w:t>
+      </w:r>
+      <w:r>
+        <w:rPr>
+          <w:rFonts w:ascii="Arial" w:hAnsi="Arial" w:cs="Arial"/>
+          <w:bCs/>
+          <w:lang w:val="id-ID"/>
+        </w:rPr>
+        <w:t>using image optimization techniques.</w:t>
+      </w:r>
+    </w:p>
+    <w:p>
+      <w:pPr>
         <w:rPr>
           <w:rFonts w:ascii="Arial" w:hAnsi="Arial" w:cs="Arial"/>
           <w:b/>
           <w:bCs/>
           <w:lang w:val="id-ID"/>
         </w:rPr>
-        <w:t xml:space="preserve">. </w:t>
-      </w:r>
+      </w:pPr>
+    </w:p>
+    <w:p>
+      <w:pPr>
+        <w:rPr>
+          <w:rFonts w:ascii="Arial" w:hAnsi="Arial" w:cs="Arial"/>
+          <w:lang w:val="id-ID"/>
+        </w:rPr>
+      </w:pPr>
       <w:r>
         <w:rPr>
           <w:rFonts w:ascii="Arial" w:hAnsi="Arial" w:cs="Arial"/>
@@ -3726,7 +4046,79 @@
           <w:bCs/>
           <w:lang w:val="id-ID"/>
         </w:rPr>
-        <w:t>Speed Testing</w:t>
+        <w:t xml:space="preserve">4. </w:t>
+      </w:r>
+      <w:r>
+        <w:rPr>
+          <w:rFonts w:ascii="Arial" w:hAnsi="Arial" w:cs="Arial"/>
+          <w:b/>
+          <w:bCs/>
+          <w:lang w:val="id-ID"/>
+        </w:rPr>
+        <w:t>Conclusion</w:t>
+      </w:r>
+    </w:p>
+    <w:p>
+      <w:pPr>
+        <w:rPr>
+          <w:rFonts w:ascii="Arial" w:hAnsi="Arial" w:cs="Arial"/>
+          <w:lang w:val="id-ID"/>
+        </w:rPr>
+      </w:pPr>
+      <w:r>
+        <w:rPr>
+          <w:rFonts w:ascii="Arial" w:hAnsi="Arial" w:cs="Arial"/>
+          <w:lang w:val="id-ID"/>
+        </w:rPr>
+        <w:t>From the process of design, implementation and testing of the system, can be drawn some conclusions follows:</w:t>
+      </w:r>
+    </w:p>
+    <w:p>
+      <w:pPr>
+        <w:ind w:left="720"/>
+        <w:rPr>
+          <w:rFonts w:ascii="Arial" w:hAnsi="Arial" w:cs="Arial"/>
+          <w:lang w:val="id-ID"/>
+        </w:rPr>
+      </w:pPr>
+      <w:r>
+        <w:rPr>
+          <w:rFonts w:ascii="Arial" w:hAnsi="Arial" w:cs="Arial"/>
+          <w:lang w:val="id-ID"/>
+        </w:rPr>
+        <w:t>1. Quality of design and system design and system flexibility is very important in the design of online trading applications, because the nature of the changes very quickly.</w:t>
+      </w:r>
+    </w:p>
+    <w:p>
+      <w:pPr>
+        <w:ind w:left="720"/>
+        <w:rPr>
+          <w:rFonts w:ascii="Arial" w:hAnsi="Arial" w:cs="Arial"/>
+          <w:lang w:val="id-ID"/>
+        </w:rPr>
+      </w:pPr>
+      <w:r>
+        <w:rPr>
+          <w:rFonts w:ascii="Arial" w:hAnsi="Arial" w:cs="Arial"/>
+          <w:lang w:val="id-ID"/>
+        </w:rPr>
+        <w:t>2. User Experience is a very important factor in the success of online trading platform.</w:t>
+      </w:r>
+    </w:p>
+    <w:p>
+      <w:pPr>
+        <w:ind w:left="720"/>
+        <w:rPr>
+          <w:rFonts w:ascii="Arial" w:hAnsi="Arial" w:cs="Arial"/>
+          <w:lang w:val="id-ID"/>
+        </w:rPr>
+      </w:pPr>
+      <w:r>
+        <w:rPr>
+          <w:rFonts w:ascii="Arial" w:hAnsi="Arial" w:cs="Arial"/>
+          <w:lang w:val="id-ID"/>
+        </w:rPr>
+        <w:t>3. In addition to user experience, maintainability is also very important in software development.</w:t>
       </w:r>
     </w:p>
     <w:p>
@@ -3734,17 +4126,29 @@
         <w:ind w:firstLine="720"/>
         <w:rPr>
           <w:rFonts w:ascii="Arial" w:hAnsi="Arial" w:cs="Arial"/>
-          <w:bCs/>
-          <w:lang w:val="id-ID"/>
-        </w:rPr>
-      </w:pPr>
-      <w:r>
-        <w:rPr>
-          <w:rFonts w:ascii="Arial" w:hAnsi="Arial" w:cs="Arial"/>
-          <w:bCs/>
-          <w:lang w:val="id-ID"/>
-        </w:rPr>
-        <w:t>The average results of the loading and request speeds of the system are as follows, in accordance with the segmentation that has been presented in the Speed Test section:</w:t>
+          <w:lang w:val="id-ID"/>
+        </w:rPr>
+      </w:pPr>
+      <w:r>
+        <w:rPr>
+          <w:rFonts w:ascii="Arial" w:hAnsi="Arial" w:cs="Arial"/>
+          <w:lang w:val="id-ID"/>
+        </w:rPr>
+        <w:t xml:space="preserve">Here are some suggestions </w:t>
+      </w:r>
+      <w:r>
+        <w:rPr>
+          <w:rFonts w:ascii="Arial" w:hAnsi="Arial" w:cs="Arial"/>
+          <w:lang w:val="id-ID"/>
+        </w:rPr>
+        <w:t>prior</w:t>
+      </w:r>
+      <w:r>
+        <w:rPr>
+          <w:rFonts w:ascii="Arial" w:hAnsi="Arial" w:cs="Arial"/>
+          <w:lang w:val="id-ID"/>
+        </w:rPr>
+        <w:t xml:space="preserve"> for further development:</w:t>
       </w:r>
     </w:p>
     <w:p>
@@ -3752,17 +4156,29 @@
         <w:ind w:left="720"/>
         <w:rPr>
           <w:rFonts w:ascii="Arial" w:hAnsi="Arial" w:cs="Arial"/>
-          <w:bCs/>
-          <w:lang w:val="id-ID"/>
-        </w:rPr>
-      </w:pPr>
-      <w:r>
-        <w:rPr>
-          <w:rFonts w:ascii="Arial" w:hAnsi="Arial" w:cs="Arial"/>
-          <w:bCs/>
-          <w:lang w:val="id-ID"/>
-        </w:rPr>
-        <w:t>1. DOM Loading: 104.2 ms</w:t>
+          <w:lang w:val="id-ID"/>
+        </w:rPr>
+      </w:pPr>
+      <w:r>
+        <w:rPr>
+          <w:rFonts w:ascii="Arial" w:hAnsi="Arial" w:cs="Arial"/>
+          <w:lang w:val="id-ID"/>
+        </w:rPr>
+        <w:t>1. Involving capable and credible parties and experts in legal and bussiness t</w:t>
+      </w:r>
+      <w:r>
+        <w:rPr>
+          <w:rFonts w:ascii="Arial" w:hAnsi="Arial" w:cs="Arial"/>
+          <w:lang w:val="id-ID"/>
+        </w:rPr>
+        <w:t>o establish the flow, improve</w:t>
+      </w:r>
+      <w:r>
+        <w:rPr>
+          <w:rFonts w:ascii="Arial" w:hAnsi="Arial" w:cs="Arial"/>
+          <w:lang w:val="id-ID"/>
+        </w:rPr>
+        <w:t xml:space="preserve"> create a monitoring flow for a safer, credible auction process.</w:t>
       </w:r>
     </w:p>
     <w:p>
@@ -3770,265 +4186,237 @@
         <w:ind w:left="720"/>
         <w:rPr>
           <w:rFonts w:ascii="Arial" w:hAnsi="Arial" w:cs="Arial"/>
-          <w:bCs/>
-          <w:lang w:val="id-ID"/>
-        </w:rPr>
-      </w:pPr>
-      <w:r>
-        <w:rPr>
-          <w:rFonts w:ascii="Arial" w:hAnsi="Arial" w:cs="Arial"/>
-          <w:bCs/>
-          <w:lang w:val="id-ID"/>
-        </w:rPr>
-        <w:t>2. Scripting: 914.6 ms</w:t>
-      </w:r>
+          <w:lang w:val="id-ID"/>
+        </w:rPr>
+      </w:pPr>
     </w:p>
     <w:p>
       <w:pPr>
         <w:ind w:left="720"/>
         <w:rPr>
           <w:rFonts w:ascii="Arial" w:hAnsi="Arial" w:cs="Arial"/>
-          <w:bCs/>
-          <w:lang w:val="id-ID"/>
-        </w:rPr>
-      </w:pPr>
-      <w:r>
-        <w:rPr>
-          <w:rFonts w:ascii="Arial" w:hAnsi="Arial" w:cs="Arial"/>
-          <w:bCs/>
-          <w:lang w:val="id-ID"/>
-        </w:rPr>
-        <w:t>3. Rendering: 313.7 ms</w:t>
-      </w:r>
-    </w:p>
-    <w:p>
-      <w:pPr>
-        <w:jc w:val="both"/>
-        <w:rPr>
-          <w:rFonts w:ascii="Arial" w:hAnsi="Arial" w:cs="Arial"/>
-          <w:bCs/>
-          <w:lang w:val="id-ID"/>
-        </w:rPr>
-      </w:pPr>
-      <w:r>
-        <w:rPr>
-          <w:rFonts w:ascii="Arial" w:hAnsi="Arial" w:cs="Arial"/>
-          <w:bCs/>
-          <w:lang w:val="id-ID"/>
-        </w:rPr>
-        <w:t>Comparison visualization / comparison between the three segments can be seen in Figure 5.1.</w:t>
-      </w:r>
-      <w:r>
-        <w:rPr>
-          <w:rFonts w:ascii="Arial" w:hAnsi="Arial" w:cs="Arial"/>
-          <w:bCs/>
-          <w:lang w:val="id-ID"/>
-        </w:rPr>
-        <w:t xml:space="preserve"> </w:t>
-      </w:r>
-      <w:r>
-        <w:rPr>
-          <w:rFonts w:ascii="Arial" w:hAnsi="Arial" w:cs="Arial"/>
-          <w:bCs/>
-          <w:lang w:val="id-ID"/>
-        </w:rPr>
-        <w:t>Speed testing is done using Google Chrome Developer Tools, where for each use case is tested with loading time segmentation as follows a) Loading DOM b) Scripting c) Rendering. The overall average page loading is 3.2 seconds (over 6% of the target). To analyze by visu</w:t>
-      </w:r>
-      <w:r>
-        <w:rPr>
-          <w:rFonts w:ascii="Arial" w:hAnsi="Arial" w:cs="Arial"/>
-          <w:bCs/>
-          <w:lang w:val="id-ID"/>
-        </w:rPr>
-        <w:t>alizing each segment in Figure 9 and 10</w:t>
-      </w:r>
-      <w:r>
-        <w:rPr>
-          <w:rFonts w:ascii="Arial" w:hAnsi="Arial" w:cs="Arial"/>
-          <w:bCs/>
-          <w:lang w:val="id-ID"/>
-        </w:rPr>
-        <w:t>. Using the Light-house tool, scripting takes a very large time (almost 75-% loading time) for image loading, which turns out to be a common proble</w:t>
-      </w:r>
-      <w:r>
-        <w:rPr>
-          <w:rFonts w:ascii="Arial" w:hAnsi="Arial" w:cs="Arial"/>
-          <w:bCs/>
-          <w:lang w:val="id-ID"/>
-        </w:rPr>
-        <w:t xml:space="preserve">m on e-commerce websites, </w:t>
-      </w:r>
-      <w:r>
-        <w:rPr>
-          <w:rFonts w:ascii="Arial" w:hAnsi="Arial" w:cs="Arial"/>
-          <w:bCs/>
-          <w:lang w:val="id-ID"/>
-        </w:rPr>
-        <w:t>using image optimization techniques.</w:t>
-      </w:r>
-    </w:p>
-    <w:p>
-      <w:pPr>
-        <w:rPr>
+          <w:lang w:val="id-ID"/>
+        </w:rPr>
+      </w:pPr>
+    </w:p>
+    <w:p>
+      <w:pPr>
+        <w:ind w:left="720"/>
+        <w:rPr>
+          <w:rFonts w:ascii="Arial" w:hAnsi="Arial" w:cs="Arial"/>
+          <w:lang w:val="id-ID"/>
+        </w:rPr>
+      </w:pPr>
+      <w:r>
+        <w:rPr>
+          <w:noProof/>
+          <w:lang w:val="id-ID" w:eastAsia="id-ID"/>
+        </w:rPr>
+        <mc:AlternateContent>
+          <mc:Choice Requires="wps">
+            <w:drawing>
+              <wp:anchor distT="0" distB="0" distL="114300" distR="114300" simplePos="0" relativeHeight="251708416" behindDoc="0" locked="0" layoutInCell="1" allowOverlap="1" wp14:anchorId="4663C584" wp14:editId="7C9D31BD">
+                <wp:simplePos x="0" y="0"/>
+                <wp:positionH relativeFrom="column">
+                  <wp:posOffset>-40640</wp:posOffset>
+                </wp:positionH>
+                <wp:positionV relativeFrom="paragraph">
+                  <wp:posOffset>1734820</wp:posOffset>
+                </wp:positionV>
+                <wp:extent cx="2753360" cy="292100"/>
+                <wp:effectExtent l="0" t="0" r="0" b="0"/>
+                <wp:wrapTight wrapText="bothSides">
+                  <wp:wrapPolygon edited="0">
+                    <wp:start x="-75" y="0"/>
+                    <wp:lineTo x="-75" y="20144"/>
+                    <wp:lineTo x="21600" y="20144"/>
+                    <wp:lineTo x="21600" y="0"/>
+                    <wp:lineTo x="-75" y="0"/>
+                  </wp:wrapPolygon>
+                </wp:wrapTight>
+                <wp:docPr id="16" name="Text Box 11"/>
+                <wp:cNvGraphicFramePr>
+                  <a:graphicFrameLocks xmlns:a="http://schemas.openxmlformats.org/drawingml/2006/main"/>
+                </wp:cNvGraphicFramePr>
+                <a:graphic xmlns:a="http://schemas.openxmlformats.org/drawingml/2006/main">
+                  <a:graphicData uri="http://schemas.microsoft.com/office/word/2010/wordprocessingShape">
+                    <wps:wsp>
+                      <wps:cNvSpPr txBox="1">
+                        <a:spLocks noChangeArrowheads="1"/>
+                      </wps:cNvSpPr>
+                      <wps:spPr bwMode="auto">
+                        <a:xfrm>
+                          <a:off x="0" y="0"/>
+                          <a:ext cx="2753360" cy="292100"/>
+                        </a:xfrm>
+                        <a:prstGeom prst="rect">
+                          <a:avLst/>
+                        </a:prstGeom>
+                        <a:solidFill>
+                          <a:srgbClr val="FFFFFF"/>
+                        </a:solidFill>
+                        <a:ln>
+                          <a:noFill/>
+                        </a:ln>
+                        <a:extLst>
+                          <a:ext uri="{91240B29-F687-4F45-9708-019B960494DF}">
+                            <a14:hiddenLine xmlns:a14="http://schemas.microsoft.com/office/drawing/2010/main" w="9525">
+                              <a:solidFill>
+                                <a:srgbClr val="000000"/>
+                              </a:solidFill>
+                              <a:miter lim="800000"/>
+                              <a:headEnd/>
+                              <a:tailEnd/>
+                            </a14:hiddenLine>
+                          </a:ext>
+                        </a:extLst>
+                      </wps:spPr>
+                      <wps:txbx>
+                        <w:txbxContent>
+                          <w:p>
+                            <w:pPr>
+                              <w:pStyle w:val="Caption"/>
+                              <w:rPr>
+                                <w:rFonts w:ascii="Arial" w:hAnsi="Arial" w:cs="Arial"/>
+                                <w:b/>
+                                <w:color w:val="000000"/>
+                                <w:lang w:val="pt-BR"/>
+                              </w:rPr>
+                            </w:pPr>
+                            <w:r>
+                              <w:t xml:space="preserve">Figure </w:t>
+                            </w:r>
+                            <w:r>
+                              <w:fldChar w:fldCharType="begin"/>
+                            </w:r>
+                            <w:r>
+                              <w:instrText xml:space="preserve"> SEQ Figure \* ARABIC </w:instrText>
+                            </w:r>
+                            <w:r>
+                              <w:fldChar w:fldCharType="separate"/>
+                            </w:r>
+                            <w:r>
+                              <w:rPr>
+                                <w:noProof/>
+                              </w:rPr>
+                              <w:t>10</w:t>
+                            </w:r>
+                            <w:r>
+                              <w:rPr>
+                                <w:noProof/>
+                              </w:rPr>
+                              <w:fldChar w:fldCharType="end"/>
+                            </w:r>
+                            <w:r>
+                              <w:rPr>
+                                <w:noProof/>
+                                <w:lang w:val="id-ID"/>
+                              </w:rPr>
+                              <w:t>Loading Page Time Distribution</w:t>
+                            </w:r>
+                          </w:p>
+                        </w:txbxContent>
+                      </wps:txbx>
+                      <wps:bodyPr rot="0" vert="horz" wrap="square" lIns="0" tIns="0" rIns="0" bIns="0" anchor="t" anchorCtr="0" upright="1">
+                        <a:spAutoFit/>
+                      </wps:bodyPr>
+                    </wps:wsp>
+                  </a:graphicData>
+                </a:graphic>
+                <wp14:sizeRelH relativeFrom="page">
+                  <wp14:pctWidth>0</wp14:pctWidth>
+                </wp14:sizeRelH>
+                <wp14:sizeRelV relativeFrom="page">
+                  <wp14:pctHeight>0</wp14:pctHeight>
+                </wp14:sizeRelV>
+              </wp:anchor>
+            </w:drawing>
+          </mc:Choice>
+          <mc:Fallback>
+            <w:pict>
+              <v:shapetype w14:anchorId="4663C584" id="_x0000_t202" coordsize="21600,21600" o:spt="202" path="m,l,21600r21600,l21600,xe">
+                <v:stroke joinstyle="miter"/>
+                <v:path gradientshapeok="t" o:connecttype="rect"/>
+              </v:shapetype>
+              <v:shape id="Text Box 11" o:spid="_x0000_s1033" type="#_x0000_t202" style="position:absolute;left:0;text-align:left;margin-left:-3.2pt;margin-top:136.6pt;width:216.8pt;height:23pt;z-index:251708416;visibility:visible;mso-wrap-style:square;mso-width-percent:0;mso-height-percent:0;mso-wrap-distance-left:9pt;mso-wrap-distance-top:0;mso-wrap-distance-right:9pt;mso-wrap-distance-bottom:0;mso-position-horizontal:absolute;mso-position-horizontal-relative:text;mso-position-vertical:absolute;mso-position-vertical-relative:text;mso-width-percent:0;mso-height-percent:0;mso-width-relative:page;mso-height-relative:page;v-text-anchor:top" o:gfxdata="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" stroked="f">
+                <v:textbox style="mso-fit-shape-to-text:t" inset="0,0,0,0">
+                  <w:txbxContent>
+                    <w:p>
+                      <w:pPr>
+                        <w:pStyle w:val="Caption"/>
+                        <w:rPr>
+                          <w:rFonts w:ascii="Arial" w:hAnsi="Arial" w:cs="Arial"/>
+                          <w:b/>
+                          <w:color w:val="000000"/>
+                          <w:lang w:val="pt-BR"/>
+                        </w:rPr>
+                      </w:pPr>
+                      <w:r>
+                        <w:t xml:space="preserve">Figure </w:t>
+                      </w:r>
+                      <w:r>
+                        <w:fldChar w:fldCharType="begin"/>
+                      </w:r>
+                      <w:r>
+                        <w:instrText xml:space="preserve"> SEQ Figure \* ARABIC </w:instrText>
+                      </w:r>
+                      <w:r>
+                        <w:fldChar w:fldCharType="separate"/>
+                      </w:r>
+                      <w:r>
+                        <w:rPr>
+                          <w:noProof/>
+                        </w:rPr>
+                        <w:t>10</w:t>
+                      </w:r>
+                      <w:r>
+                        <w:rPr>
+                          <w:noProof/>
+                        </w:rPr>
+                        <w:fldChar w:fldCharType="end"/>
+                      </w:r>
+                      <w:r>
+                        <w:rPr>
+                          <w:noProof/>
+                          <w:lang w:val="id-ID"/>
+                        </w:rPr>
+                        <w:t>Loading Page Time Distribution</w:t>
+                      </w:r>
+                    </w:p>
+                  </w:txbxContent>
+                </v:textbox>
+                <w10:wrap type="tight"/>
+              </v:shape>
+            </w:pict>
+          </mc:Fallback>
+        </mc:AlternateContent>
+      </w:r>
+      <w:r>
+        <w:rPr>
+          <w:rStyle w:val="apple-style-span"/>
           <w:rFonts w:ascii="Arial" w:hAnsi="Arial" w:cs="Arial"/>
           <w:b/>
-          <w:bCs/>
-          <w:lang w:val="id-ID"/>
-        </w:rPr>
-      </w:pPr>
-    </w:p>
-    <w:p>
-      <w:pPr>
-        <w:rPr>
-          <w:rFonts w:ascii="Arial" w:hAnsi="Arial" w:cs="Arial"/>
-          <w:lang w:val="id-ID"/>
-        </w:rPr>
-      </w:pPr>
-      <w:r>
-        <w:rPr>
-          <w:rFonts w:ascii="Arial" w:hAnsi="Arial" w:cs="Arial"/>
-          <w:b/>
-          <w:bCs/>
-          <w:lang w:val="id-ID"/>
-        </w:rPr>
-        <w:t xml:space="preserve">4. </w:t>
-      </w:r>
-      <w:r>
-        <w:rPr>
-          <w:rFonts w:ascii="Arial" w:hAnsi="Arial" w:cs="Arial"/>
-          <w:b/>
-          <w:bCs/>
-          <w:lang w:val="id-ID"/>
-        </w:rPr>
-        <w:t>Conclusion</w:t>
-      </w:r>
-    </w:p>
-    <w:p>
-      <w:pPr>
-        <w:rPr>
-          <w:rFonts w:ascii="Arial" w:hAnsi="Arial" w:cs="Arial"/>
-          <w:lang w:val="id-ID"/>
-        </w:rPr>
-      </w:pPr>
-      <w:r>
-        <w:rPr>
-          <w:rFonts w:ascii="Arial" w:hAnsi="Arial" w:cs="Arial"/>
-          <w:lang w:val="id-ID"/>
-        </w:rPr>
-        <w:t>From the process of design, implementation and testing of the system, can be drawn some conclusions follows:</w:t>
-      </w:r>
-    </w:p>
-    <w:p>
-      <w:pPr>
-        <w:ind w:left="720"/>
-        <w:rPr>
-          <w:rFonts w:ascii="Arial" w:hAnsi="Arial" w:cs="Arial"/>
-          <w:lang w:val="id-ID"/>
-        </w:rPr>
-      </w:pPr>
-      <w:r>
-        <w:rPr>
-          <w:rFonts w:ascii="Arial" w:hAnsi="Arial" w:cs="Arial"/>
-          <w:lang w:val="id-ID"/>
-        </w:rPr>
-        <w:t>1. Quality of design and system design and system flexibility is very important in the design of online trading applications, because the nature of the changes very quickly.</w:t>
-      </w:r>
-    </w:p>
-    <w:p>
-      <w:pPr>
-        <w:ind w:left="720"/>
-        <w:rPr>
-          <w:rFonts w:ascii="Arial" w:hAnsi="Arial" w:cs="Arial"/>
-          <w:lang w:val="id-ID"/>
-        </w:rPr>
-      </w:pPr>
-      <w:r>
-        <w:rPr>
-          <w:rFonts w:ascii="Arial" w:hAnsi="Arial" w:cs="Arial"/>
-          <w:lang w:val="id-ID"/>
-        </w:rPr>
-        <w:t>2. User Experience is a very important factor in the success of online trading platform.</w:t>
-      </w:r>
-    </w:p>
-    <w:p>
-      <w:pPr>
-        <w:ind w:left="720"/>
-        <w:rPr>
-          <w:rFonts w:ascii="Arial" w:hAnsi="Arial" w:cs="Arial"/>
-          <w:lang w:val="id-ID"/>
-        </w:rPr>
-      </w:pPr>
-      <w:r>
-        <w:rPr>
-          <w:rFonts w:ascii="Arial" w:hAnsi="Arial" w:cs="Arial"/>
-          <w:lang w:val="id-ID"/>
-        </w:rPr>
-        <w:t>3. In addition to user experience, maintainability is also very important in software development.</w:t>
-      </w:r>
-    </w:p>
-    <w:p>
-      <w:pPr>
-        <w:ind w:firstLine="720"/>
-        <w:rPr>
-          <w:rFonts w:ascii="Arial" w:hAnsi="Arial" w:cs="Arial"/>
-          <w:lang w:val="id-ID"/>
-        </w:rPr>
-      </w:pPr>
-      <w:r>
-        <w:rPr>
-          <w:rFonts w:ascii="Arial" w:hAnsi="Arial" w:cs="Arial"/>
-          <w:lang w:val="id-ID"/>
-        </w:rPr>
-        <w:t xml:space="preserve">Here are some suggestions </w:t>
-      </w:r>
-      <w:r>
-        <w:rPr>
-          <w:rFonts w:ascii="Arial" w:hAnsi="Arial" w:cs="Arial"/>
-          <w:lang w:val="id-ID"/>
-        </w:rPr>
-        <w:t>prior</w:t>
-      </w:r>
-      <w:r>
-        <w:rPr>
-          <w:rFonts w:ascii="Arial" w:hAnsi="Arial" w:cs="Arial"/>
-          <w:lang w:val="id-ID"/>
-        </w:rPr>
-        <w:t xml:space="preserve"> for further development:</w:t>
-      </w:r>
-    </w:p>
-    <w:p>
-      <w:pPr>
-        <w:ind w:left="720"/>
-        <w:rPr>
-          <w:rFonts w:ascii="Arial" w:hAnsi="Arial" w:cs="Arial"/>
-          <w:lang w:val="id-ID"/>
-        </w:rPr>
-      </w:pPr>
-      <w:r>
-        <w:rPr>
-          <w:rStyle w:val="apple-style-span"/>
-          <w:rFonts w:ascii="Arial" w:hAnsi="Arial" w:cs="Arial"/>
-          <w:b/>
+          <w:noProof/>
           <w:color w:val="000000"/>
-          <w:lang w:val="pt-BR"/>
+          <w:lang w:val="id-ID" w:eastAsia="id-ID"/>
         </w:rPr>
         <w:drawing>
-          <wp:anchor distT="0" distB="0" distL="114300" distR="114300" simplePos="0" relativeHeight="251719680" behindDoc="1" locked="0" layoutInCell="1" allowOverlap="1" wp14:anchorId="420577FF" wp14:editId="66D937D8">
+          <wp:anchor distT="0" distB="0" distL="114300" distR="114300" simplePos="0" relativeHeight="251719680" behindDoc="1" locked="0" layoutInCell="1" allowOverlap="1" wp14:anchorId="3E411AD8" wp14:editId="62AFA0B7">
             <wp:simplePos x="0" y="0"/>
             <wp:positionH relativeFrom="column">
-              <wp:posOffset>58420</wp:posOffset>
+              <wp:posOffset>173990</wp:posOffset>
             </wp:positionH>
             <wp:positionV relativeFrom="page">
-              <wp:posOffset>7742259</wp:posOffset>
+              <wp:posOffset>7743825</wp:posOffset>
             </wp:positionV>
-            <wp:extent cx="2402205" cy="1616710"/>
-            <wp:effectExtent l="0" t="0" r="0" b="0"/>
+            <wp:extent cx="2282190" cy="1536065"/>
+            <wp:effectExtent l="0" t="0" r="3810" b="6985"/>
             <wp:wrapTight wrapText="bothSides">
               <wp:wrapPolygon edited="0">
                 <wp:start x="0" y="0"/>
-                <wp:lineTo x="0" y="21379"/>
-                <wp:lineTo x="21412" y="21379"/>
-                <wp:lineTo x="21412" y="0"/>
+                <wp:lineTo x="0" y="21430"/>
+                <wp:lineTo x="21456" y="21430"/>
+                <wp:lineTo x="21456" y="0"/>
                 <wp:lineTo x="0" y="0"/>
               </wp:wrapPolygon>
             </wp:wrapTight>
@@ -4061,7 +4449,7 @@
                   <pic:spPr bwMode="auto">
                     <a:xfrm>
                       <a:off x="0" y="0"/>
-                      <a:ext cx="2402205" cy="1616710"/>
+                      <a:ext cx="2282190" cy="1536065"/>
                     </a:xfrm>
                     <a:prstGeom prst="rect">
                       <a:avLst/>
@@ -4085,47 +4473,18 @@
       </w:r>
       <w:r>
         <w:rPr>
-          <w:rFonts w:ascii="Arial" w:hAnsi="Arial" w:cs="Arial"/>
-          <w:lang w:val="id-ID"/>
-        </w:rPr>
-        <w:t>1. Involving capable and credible parties and experts in legal and bussiness t</w:t>
-      </w:r>
-      <w:r>
-        <w:rPr>
-          <w:rFonts w:ascii="Arial" w:hAnsi="Arial" w:cs="Arial"/>
-          <w:lang w:val="id-ID"/>
-        </w:rPr>
-        <w:t>o establish the flow, improve</w:t>
-      </w:r>
-      <w:r>
-        <w:rPr>
-          <w:rFonts w:ascii="Arial" w:hAnsi="Arial" w:cs="Arial"/>
-          <w:lang w:val="id-ID"/>
-        </w:rPr>
-        <w:t xml:space="preserve"> create a monitoring flow for a safer, credible auction process.</w:t>
-      </w:r>
-    </w:p>
-    <w:p>
-      <w:pPr>
-        <w:ind w:left="720"/>
-        <w:rPr>
-          <w:rFonts w:ascii="Arial" w:hAnsi="Arial" w:cs="Arial"/>
-          <w:lang w:val="id-ID"/>
-        </w:rPr>
-      </w:pPr>
-      <w:r>
-        <w:rPr>
           <w:rStyle w:val="apple-style-span"/>
           <w:rFonts w:ascii="Arial" w:hAnsi="Arial" w:cs="Arial"/>
           <w:b/>
+          <w:noProof/>
           <w:color w:val="000000"/>
-          <w:lang w:val="pt-BR"/>
+          <w:lang w:val="id-ID" w:eastAsia="id-ID"/>
         </w:rPr>
         <w:drawing>
-          <wp:anchor distT="0" distB="0" distL="114300" distR="114300" simplePos="0" relativeHeight="251943936" behindDoc="1" locked="0" layoutInCell="1" allowOverlap="1" wp14:anchorId="28D6EFDC" wp14:editId="58BC989F">
+          <wp:anchor distT="0" distB="0" distL="114300" distR="114300" simplePos="0" relativeHeight="251943936" behindDoc="1" locked="0" layoutInCell="1" allowOverlap="1" wp14:anchorId="06B57AEE" wp14:editId="7B39A5E5">
             <wp:simplePos x="0" y="0"/>
             <wp:positionH relativeFrom="column">
-              <wp:posOffset>447069</wp:posOffset>
+              <wp:posOffset>2856865</wp:posOffset>
             </wp:positionH>
             <wp:positionV relativeFrom="page">
               <wp:posOffset>7800975</wp:posOffset>
@@ -4192,96 +4551,6 @@
           </wp:anchor>
         </w:drawing>
       </w:r>
-    </w:p>
-    <w:p>
-      <w:pPr>
-        <w:ind w:left="720"/>
-        <w:rPr>
-          <w:rFonts w:ascii="Arial" w:hAnsi="Arial" w:cs="Arial"/>
-          <w:lang w:val="id-ID"/>
-        </w:rPr>
-      </w:pPr>
-    </w:p>
-    <w:p>
-      <w:pPr>
-        <w:ind w:left="720"/>
-        <w:rPr>
-          <w:rFonts w:ascii="Arial" w:hAnsi="Arial" w:cs="Arial"/>
-          <w:lang w:val="id-ID"/>
-        </w:rPr>
-      </w:pPr>
-    </w:p>
-    <w:p>
-      <w:pPr>
-        <w:ind w:left="720"/>
-        <w:rPr>
-          <w:rFonts w:ascii="Arial" w:hAnsi="Arial" w:cs="Arial"/>
-          <w:lang w:val="id-ID"/>
-        </w:rPr>
-      </w:pPr>
-    </w:p>
-    <w:p>
-      <w:pPr>
-        <w:ind w:left="720"/>
-        <w:rPr>
-          <w:rFonts w:ascii="Arial" w:hAnsi="Arial" w:cs="Arial"/>
-          <w:lang w:val="id-ID"/>
-        </w:rPr>
-      </w:pPr>
-    </w:p>
-    <w:p>
-      <w:pPr>
-        <w:ind w:left="720"/>
-        <w:rPr>
-          <w:rFonts w:ascii="Arial" w:hAnsi="Arial" w:cs="Arial"/>
-          <w:lang w:val="id-ID"/>
-        </w:rPr>
-      </w:pPr>
-    </w:p>
-    <w:p>
-      <w:pPr>
-        <w:ind w:left="720"/>
-        <w:rPr>
-          <w:rFonts w:ascii="Arial" w:hAnsi="Arial" w:cs="Arial"/>
-          <w:lang w:val="id-ID"/>
-        </w:rPr>
-      </w:pPr>
-    </w:p>
-    <w:p>
-      <w:pPr>
-        <w:ind w:left="720"/>
-        <w:rPr>
-          <w:rFonts w:ascii="Arial" w:hAnsi="Arial" w:cs="Arial"/>
-          <w:lang w:val="id-ID"/>
-        </w:rPr>
-      </w:pPr>
-    </w:p>
-    <w:p>
-      <w:pPr>
-        <w:ind w:left="720"/>
-        <w:rPr>
-          <w:rFonts w:ascii="Arial" w:hAnsi="Arial" w:cs="Arial"/>
-          <w:lang w:val="id-ID"/>
-        </w:rPr>
-      </w:pPr>
-    </w:p>
-    <w:p>
-      <w:pPr>
-        <w:ind w:left="720"/>
-        <w:rPr>
-          <w:rFonts w:ascii="Arial" w:hAnsi="Arial" w:cs="Arial"/>
-          <w:lang w:val="id-ID"/>
-        </w:rPr>
-      </w:pPr>
-    </w:p>
-    <w:p>
-      <w:pPr>
-        <w:ind w:left="720"/>
-        <w:rPr>
-          <w:rFonts w:ascii="Arial" w:hAnsi="Arial" w:cs="Arial"/>
-          <w:lang w:val="id-ID"/>
-        </w:rPr>
-      </w:pPr>
       <w:r>
         <w:rPr>
           <w:noProof/>
@@ -4290,13 +4559,13 @@
         <mc:AlternateContent>
           <mc:Choice Requires="wps">
             <w:drawing>
-              <wp:anchor distT="0" distB="0" distL="114300" distR="114300" simplePos="0" relativeHeight="251710464" behindDoc="0" locked="0" layoutInCell="1" allowOverlap="1">
+              <wp:anchor distT="0" distB="0" distL="114300" distR="114300" simplePos="0" relativeHeight="251710464" behindDoc="0" locked="0" layoutInCell="1" allowOverlap="1" wp14:anchorId="6D9E2D30" wp14:editId="683872F6">
                 <wp:simplePos x="0" y="0"/>
                 <wp:positionH relativeFrom="column">
-                  <wp:posOffset>548005</wp:posOffset>
+                  <wp:posOffset>2805430</wp:posOffset>
                 </wp:positionH>
                 <wp:positionV relativeFrom="paragraph">
-                  <wp:posOffset>101600</wp:posOffset>
+                  <wp:posOffset>1734820</wp:posOffset>
                 </wp:positionV>
                 <wp:extent cx="2455545" cy="292100"/>
                 <wp:effectExtent l="0" t="0" r="2540" b="0"/>
@@ -4361,14 +4630,27 @@
                             <w:r>
                               <w:t xml:space="preserve">Figure </w:t>
                             </w:r>
-                            <w:fldSimple w:instr=" SEQ Figure \* ARABIC ">
-                              <w:r>
-                                <w:rPr>
-                                  <w:noProof/>
-                                </w:rPr>
-                                <w:t>9</w:t>
-                              </w:r>
-                            </w:fldSimple>
+                            <w:r>
+                              <w:fldChar w:fldCharType="begin"/>
+                            </w:r>
+                            <w:r>
+                              <w:instrText xml:space="preserve"> SEQ Figure \* ARABIC </w:instrText>
+                            </w:r>
+                            <w:r>
+                              <w:fldChar w:fldCharType="separate"/>
+                            </w:r>
+                            <w:r>
+                              <w:rPr>
+                                <w:noProof/>
+                              </w:rPr>
+                              <w:t>9</w:t>
+                            </w:r>
+                            <w:r>
+                              <w:rPr>
+                                <w:noProof/>
+                              </w:rPr>
+                              <w:fldChar w:fldCharType="end"/>
+                            </w:r>
                             <w:r>
                               <w:rPr>
                                 <w:lang w:val="id-ID"/>
@@ -4395,7 +4677,7 @@
           </mc:Choice>
           <mc:Fallback>
             <w:pict>
-              <v:shape id="Text Box 12" o:spid="_x0000_s1033" type="#_x0000_t202" style="position:absolute;left:0;text-align:left;margin-left:43.15pt;margin-top:8pt;width:193.35pt;height:23pt;z-index:251710464;visibility:visible;mso-wrap-style:square;mso-width-percent:0;mso-height-percent:0;mso-wrap-distance-left:9pt;mso-wrap-distance-top:0;mso-wrap-distance-right:9pt;mso-wrap-distance-bottom:0;mso-position-horizontal:absolute;mso-position-horizontal-relative:text;mso-position-vertical:absolute;mso-position-vertical-relative:text;mso-width-percent:0;mso-height-percent:0;mso-width-relative:page;mso-height-relative:page;v-text-anchor:top" o:gfxdata="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" stroked="f">
+              <v:shape w14:anchorId="6D9E2D30" id="Text Box 12" o:spid="_x0000_s1034" type="#_x0000_t202" style="position:absolute;left:0;text-align:left;margin-left:220.9pt;margin-top:136.6pt;width:193.35pt;height:23pt;z-index:251710464;visibility:visible;mso-wrap-style:square;mso-width-percent:0;mso-height-percent:0;mso-wrap-distance-left:9pt;mso-wrap-distance-top:0;mso-wrap-distance-right:9pt;mso-wrap-distance-bottom:0;mso-position-horizontal:absolute;mso-position-horizontal-relative:text;mso-position-vertical:absolute;mso-position-vertical-relative:text;mso-width-percent:0;mso-height-percent:0;mso-width-relative:page;mso-height-relative:page;v-text-anchor:top" o:gfxdata="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" stroked="f">
                 <v:textbox style="mso-fit-shape-to-text:t" inset="0,0,0,0">
                   <w:txbxContent>
                     <w:p>
@@ -4411,14 +4693,27 @@
                       <w:r>
                         <w:t xml:space="preserve">Figure </w:t>
                       </w:r>
-                      <w:fldSimple w:instr=" SEQ Figure \* ARABIC ">
-                        <w:r>
-                          <w:rPr>
-                            <w:noProof/>
-                          </w:rPr>
-                          <w:t>9</w:t>
-                        </w:r>
-                      </w:fldSimple>
+                      <w:r>
+                        <w:fldChar w:fldCharType="begin"/>
+                      </w:r>
+                      <w:r>
+                        <w:instrText xml:space="preserve"> SEQ Figure \* ARABIC </w:instrText>
+                      </w:r>
+                      <w:r>
+                        <w:fldChar w:fldCharType="separate"/>
+                      </w:r>
+                      <w:r>
+                        <w:rPr>
+                          <w:noProof/>
+                        </w:rPr>
+                        <w:t>9</w:t>
+                      </w:r>
+                      <w:r>
+                        <w:rPr>
+                          <w:noProof/>
+                        </w:rPr>
+                        <w:fldChar w:fldCharType="end"/>
+                      </w:r>
                       <w:r>
                         <w:rPr>
                           <w:lang w:val="id-ID"/>
@@ -4434,184 +4729,12 @@
           </mc:Fallback>
         </mc:AlternateContent>
       </w:r>
-      <w:r>
-        <w:rPr>
-          <w:noProof/>
-          <w:lang w:val="id-ID" w:eastAsia="id-ID"/>
-        </w:rPr>
-        <mc:AlternateContent>
-          <mc:Choice Requires="wps">
-            <w:drawing>
-              <wp:anchor distT="0" distB="0" distL="114300" distR="114300" simplePos="0" relativeHeight="251708416" behindDoc="0" locked="0" layoutInCell="1" allowOverlap="1">
-                <wp:simplePos x="0" y="0"/>
-                <wp:positionH relativeFrom="column">
-                  <wp:posOffset>-2652395</wp:posOffset>
-                </wp:positionH>
-                <wp:positionV relativeFrom="paragraph">
-                  <wp:posOffset>101600</wp:posOffset>
-                </wp:positionV>
-                <wp:extent cx="2753360" cy="292100"/>
-                <wp:effectExtent l="0" t="0" r="0" b="0"/>
-                <wp:wrapTight wrapText="bothSides">
-                  <wp:wrapPolygon edited="0">
-                    <wp:start x="-75" y="0"/>
-                    <wp:lineTo x="-75" y="20144"/>
-                    <wp:lineTo x="21600" y="20144"/>
-                    <wp:lineTo x="21600" y="0"/>
-                    <wp:lineTo x="-75" y="0"/>
-                  </wp:wrapPolygon>
-                </wp:wrapTight>
-                <wp:docPr id="16" name="Text Box 11"/>
-                <wp:cNvGraphicFramePr>
-                  <a:graphicFrameLocks xmlns:a="http://schemas.openxmlformats.org/drawingml/2006/main"/>
-                </wp:cNvGraphicFramePr>
-                <a:graphic xmlns:a="http://schemas.openxmlformats.org/drawingml/2006/main">
-                  <a:graphicData uri="http://schemas.microsoft.com/office/word/2010/wordprocessingShape">
-                    <wps:wsp>
-                      <wps:cNvSpPr txBox="1">
-                        <a:spLocks noChangeArrowheads="1"/>
-                      </wps:cNvSpPr>
-                      <wps:spPr bwMode="auto">
-                        <a:xfrm>
-                          <a:off x="0" y="0"/>
-                          <a:ext cx="2753360" cy="292100"/>
-                        </a:xfrm>
-                        <a:prstGeom prst="rect">
-                          <a:avLst/>
-                        </a:prstGeom>
-                        <a:solidFill>
-                          <a:srgbClr val="FFFFFF"/>
-                        </a:solidFill>
-                        <a:ln>
-                          <a:noFill/>
-                        </a:ln>
-                        <a:extLst>
-                          <a:ext uri="{91240B29-F687-4F45-9708-019B960494DF}">
-                            <a14:hiddenLine xmlns:a14="http://schemas.microsoft.com/office/drawing/2010/main" w="9525">
-                              <a:solidFill>
-                                <a:srgbClr val="000000"/>
-                              </a:solidFill>
-                              <a:miter lim="800000"/>
-                              <a:headEnd/>
-                              <a:tailEnd/>
-                            </a14:hiddenLine>
-                          </a:ext>
-                        </a:extLst>
-                      </wps:spPr>
-                      <wps:txbx>
-                        <w:txbxContent>
-                          <w:p>
-                            <w:pPr>
-                              <w:pStyle w:val="Caption"/>
-                              <w:rPr>
-                                <w:rFonts w:ascii="Arial" w:hAnsi="Arial" w:cs="Arial"/>
-                                <w:b/>
-                                <w:color w:val="000000"/>
-                                <w:lang w:val="pt-BR"/>
-                              </w:rPr>
-                            </w:pPr>
-                            <w:r>
-                              <w:t xml:space="preserve">Figure </w:t>
-                            </w:r>
-                            <w:fldSimple w:instr=" SEQ Figure \* ARABIC ">
-                              <w:r>
-                                <w:rPr>
-                                  <w:noProof/>
-                                </w:rPr>
-                                <w:t>10</w:t>
-                              </w:r>
-                            </w:fldSimple>
-                            <w:r>
-                              <w:rPr>
-                                <w:noProof/>
-                                <w:lang w:val="id-ID"/>
-                              </w:rPr>
-                              <w:t>Loading Page Time Distribution</w:t>
-                            </w:r>
-                          </w:p>
-                        </w:txbxContent>
-                      </wps:txbx>
-                      <wps:bodyPr rot="0" vert="horz" wrap="square" lIns="0" tIns="0" rIns="0" bIns="0" anchor="t" anchorCtr="0" upright="1">
-                        <a:spAutoFit/>
-                      </wps:bodyPr>
-                    </wps:wsp>
-                  </a:graphicData>
-                </a:graphic>
-                <wp14:sizeRelH relativeFrom="page">
-                  <wp14:pctWidth>0</wp14:pctWidth>
-                </wp14:sizeRelH>
-                <wp14:sizeRelV relativeFrom="page">
-                  <wp14:pctHeight>0</wp14:pctHeight>
-                </wp14:sizeRelV>
-              </wp:anchor>
-            </w:drawing>
-          </mc:Choice>
-          <mc:Fallback>
-            <w:pict>
-              <v:shape id="Text Box 11" o:spid="_x0000_s1034" type="#_x0000_t202" style="position:absolute;left:0;text-align:left;margin-left:-208.85pt;margin-top:8pt;width:216.8pt;height:23pt;z-index:251708416;visibility:visible;mso-wrap-style:square;mso-width-percent:0;mso-height-percent:0;mso-wrap-distance-left:9pt;mso-wrap-distance-top:0;mso-wrap-distance-right:9pt;mso-wrap-distance-bottom:0;mso-position-horizontal:absolute;mso-position-horizontal-relative:text;mso-position-vertical:absolute;mso-position-vertical-relative:text;mso-width-percent:0;mso-height-percent:0;mso-width-relative:page;mso-height-relative:page;v-text-anchor:top" o:gfxdata="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" stroked="f">
-                <v:textbox style="mso-fit-shape-to-text:t" inset="0,0,0,0">
-                  <w:txbxContent>
-                    <w:p>
-                      <w:pPr>
-                        <w:pStyle w:val="Caption"/>
-                        <w:rPr>
-                          <w:rFonts w:ascii="Arial" w:hAnsi="Arial" w:cs="Arial"/>
-                          <w:b/>
-                          <w:color w:val="000000"/>
-                          <w:lang w:val="pt-BR"/>
-                        </w:rPr>
-                      </w:pPr>
-                      <w:r>
-                        <w:t xml:space="preserve">Figure </w:t>
-                      </w:r>
-                      <w:fldSimple w:instr=" SEQ Figure \* ARABIC ">
-                        <w:r>
-                          <w:rPr>
-                            <w:noProof/>
-                          </w:rPr>
-                          <w:t>10</w:t>
-                        </w:r>
-                      </w:fldSimple>
-                      <w:r>
-                        <w:rPr>
-                          <w:noProof/>
-                          <w:lang w:val="id-ID"/>
-                        </w:rPr>
-                        <w:t>Loading Page Time Distribution</w:t>
-                      </w:r>
-                    </w:p>
-                  </w:txbxContent>
-                </v:textbox>
-                <w10:wrap type="tight"/>
-              </v:shape>
-            </w:pict>
-          </mc:Fallback>
-        </mc:AlternateContent>
-      </w:r>
     </w:p>
     <w:p>
       <w:pPr>
         <w:ind w:left="720"/>
         <w:rPr>
           <w:rFonts w:ascii="Arial" w:hAnsi="Arial" w:cs="Arial"/>
-          <w:lang w:val="id-ID"/>
-        </w:rPr>
-      </w:pPr>
-    </w:p>
-    <w:p>
-      <w:pPr>
-        <w:ind w:left="720"/>
-        <w:rPr>
-          <w:rFonts w:ascii="Arial" w:hAnsi="Arial" w:cs="Arial"/>
-          <w:lang w:val="id-ID"/>
-        </w:rPr>
-      </w:pPr>
-    </w:p>
-    <w:p>
-      <w:pPr>
-        <w:ind w:left="720"/>
-        <w:rPr>
-          <w:rFonts w:ascii="Arial" w:hAnsi="Arial" w:cs="Arial"/>
           <w:color w:val="000000"/>
         </w:rPr>
       </w:pPr>
@@ -4620,6 +4743,7 @@
           <w:rFonts w:ascii="Arial" w:hAnsi="Arial" w:cs="Arial"/>
           <w:lang w:val="id-ID"/>
         </w:rPr>
+        <w:lastRenderedPageBreak/>
         <w:t>2. Learn the successful online auction platform overseas, which is learning the ideas, the flow of activity and the use of user experience and usability rules in the website and its impact on revenue.</w:t>
       </w:r>
     </w:p>
@@ -5022,11 +5146,12 @@
         </mc:Choice>
         <mc:Fallback>
           <w:pict>
-            <v:line w14:anchorId="0D690401" id="Line 3" o:spid="_x0000_s1026" style="position:absolute;z-index:251658752;visibility:visible;mso-wrap-style:square;mso-width-percent:0;mso-height-percent:0;mso-wrap-distance-left:9pt;mso-wrap-distance-top:0;mso-wrap-distance-right:9pt;mso-wrap-distance-bottom:0;mso-position-horizontal:absolute;mso-position-horizontal-relative:text;mso-position-vertical:absolute;mso-position-vertical-relative:text;mso-width-percent:0;mso-height-percent:0;mso-width-relative:page;mso-height-relative:page" from="-3.2pt,-2.25pt" to="426.9pt,-2.25pt" o:gfxdata="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"/>
+            <v:line w14:anchorId="131E1458" id="Line 3" o:spid="_x0000_s1026" style="position:absolute;z-index:251658752;visibility:visible;mso-wrap-style:square;mso-width-percent:0;mso-height-percent:0;mso-wrap-distance-left:9pt;mso-wrap-distance-top:0;mso-wrap-distance-right:9pt;mso-wrap-distance-bottom:0;mso-position-horizontal:absolute;mso-position-horizontal-relative:text;mso-position-vertical:absolute;mso-position-vertical-relative:text;mso-width-percent:0;mso-height-percent:0;mso-width-relative:page;mso-height-relative:page" from="-3.2pt,-2.25pt" to="426.9pt,-2.25pt" o:gfxdata="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"/>
           </w:pict>
         </mc:Fallback>
       </mc:AlternateContent>
     </w:r>
+    <w:proofErr w:type="gramStart"/>
     <w:r>
       <w:rPr>
         <w:rFonts w:ascii="Arial" w:hAnsi="Arial" w:cs="Arial"/>
@@ -5038,7 +5163,14 @@
       <w:rPr>
         <w:rFonts w:ascii="Arial" w:hAnsi="Arial" w:cs="Arial"/>
       </w:rPr>
-      <w:t xml:space="preserve"> Vol. </w:t>
+      <w:t xml:space="preserve"> Vol</w:t>
+    </w:r>
+    <w:proofErr w:type="gramEnd"/>
+    <w:r>
+      <w:rPr>
+        <w:rFonts w:ascii="Arial" w:hAnsi="Arial" w:cs="Arial"/>
+      </w:rPr>
+      <w:t xml:space="preserve">. </w:t>
     </w:r>
     <w:r>
       <w:rPr>
@@ -5094,7 +5226,31 @@
         <w:rFonts w:ascii="Arial" w:hAnsi="Arial" w:cs="Arial"/>
         <w:i/>
       </w:rPr>
-      <w:t>Combining Bussiness, E-Commerce and Software Engineering – Case Study of Online Auction</w:t>
+      <w:t xml:space="preserve">Combining </w:t>
+    </w:r>
+    <w:proofErr w:type="spellStart"/>
+    <w:r>
+      <w:rPr>
+        <w:rFonts w:ascii="Arial" w:hAnsi="Arial" w:cs="Arial"/>
+        <w:i/>
+      </w:rPr>
+      <w:t>Bussiness</w:t>
+    </w:r>
+    <w:proofErr w:type="spellEnd"/>
+    <w:r>
+      <w:rPr>
+        <w:rFonts w:ascii="Arial" w:hAnsi="Arial" w:cs="Arial"/>
+        <w:i/>
+      </w:rPr>
+      <w:t xml:space="preserve">, E-Commerce and Software Engineering – Case Study of Online </w:t>
+    </w:r>
+    <w:proofErr w:type="gramStart"/>
+    <w:r>
+      <w:rPr>
+        <w:rFonts w:ascii="Arial" w:hAnsi="Arial" w:cs="Arial"/>
+        <w:i/>
+      </w:rPr>
+      <w:t>Auction</w:t>
     </w:r>
     <w:r>
       <w:rPr>
@@ -5116,7 +5272,16 @@
         <w:i/>
         <w:lang w:val="id-ID"/>
       </w:rPr>
-      <w:t>R. Sidabukke, R. Soelaiman, R.J. Akbar</w:t>
+      <w:t>R</w:t>
+    </w:r>
+    <w:proofErr w:type="gramEnd"/>
+    <w:r>
+      <w:rPr>
+        <w:rFonts w:ascii="Arial" w:hAnsi="Arial" w:cs="Arial"/>
+        <w:i/>
+        <w:lang w:val="id-ID"/>
+      </w:rPr>
+      <w:t>. Soelaiman, R.J. Akbar</w:t>
     </w:r>
   </w:p>
 </w:ftr>
@@ -5309,7 +5474,7 @@
         <w:rFonts w:ascii="Arial" w:hAnsi="Arial" w:cs="Arial"/>
         <w:noProof/>
       </w:rPr>
-      <w:t>282</w:t>
+      <w:t>284</w:t>
     </w:r>
     <w:r>
       <w:rPr>
@@ -5400,7 +5565,7 @@
         </mc:Choice>
         <mc:Fallback>
           <w:pict>
-            <v:line w14:anchorId="0FB2180C" id="Line 2" o:spid="_x0000_s1026" style="position:absolute;z-index:251657728;visibility:visible;mso-wrap-style:square;mso-width-percent:0;mso-height-percent:0;mso-wrap-distance-left:9pt;mso-wrap-distance-top:0;mso-wrap-distance-right:9pt;mso-wrap-distance-bottom:0;mso-position-horizontal:absolute;mso-position-horizontal-relative:text;mso-position-vertical:absolute;mso-position-vertical-relative:text;mso-width-percent:0;mso-height-percent:0;mso-width-relative:page;mso-height-relative:page" from="-.9pt,14.85pt" to="429.2pt,14.85pt" o:gfxdata="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"/>
+            <v:line w14:anchorId="1152028D" id="Line 2" o:spid="_x0000_s1026" style="position:absolute;z-index:251657728;visibility:visible;mso-wrap-style:square;mso-width-percent:0;mso-height-percent:0;mso-wrap-distance-left:9pt;mso-wrap-distance-top:0;mso-wrap-distance-right:9pt;mso-wrap-distance-bottom:0;mso-position-horizontal:absolute;mso-position-horizontal-relative:text;mso-position-vertical:absolute;mso-position-vertical-relative:text;mso-width-percent:0;mso-height-percent:0;mso-width-relative:page;mso-height-relative:page" from="-.9pt,14.85pt" to="429.2pt,14.85pt" o:gfxdata="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"/>
           </w:pict>
         </mc:Fallback>
       </mc:AlternateContent>
@@ -5853,7 +6018,7 @@
         </mc:Choice>
         <mc:Fallback>
           <w:pict>
-            <v:line w14:anchorId="45F63B17" id="Line 1" o:spid="_x0000_s1026" style="position:absolute;z-index:251656704;visibility:visible;mso-wrap-style:square;mso-width-percent:0;mso-height-percent:0;mso-wrap-distance-left:9pt;mso-wrap-distance-top:0;mso-wrap-distance-right:9pt;mso-wrap-distance-bottom:0;mso-position-horizontal:absolute;mso-position-horizontal-relative:text;mso-position-vertical:absolute;mso-position-vertical-relative:text;mso-width-percent:0;mso-height-percent:0;mso-width-relative:page;mso-height-relative:page" from="0,6.2pt" to="423pt,6.2pt" o:gfxdata="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"/>
+            <v:line w14:anchorId="425D36E9" id="Line 1" o:spid="_x0000_s1026" style="position:absolute;z-index:251656704;visibility:visible;mso-wrap-style:square;mso-width-percent:0;mso-height-percent:0;mso-wrap-distance-left:9pt;mso-wrap-distance-top:0;mso-wrap-distance-right:9pt;mso-wrap-distance-bottom:0;mso-position-horizontal:absolute;mso-position-horizontal-relative:text;mso-position-vertical:absolute;mso-position-vertical-relative:text;mso-width-percent:0;mso-height-percent:0;mso-width-relative:page;mso-height-relative:page" from="0,6.2pt" to="423pt,6.2pt" o:gfxdata="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"/>
           </w:pict>
         </mc:Fallback>
       </mc:AlternateContent>

</xml_diff>